<commit_message>
power scamtic wire added
</commit_message>
<xml_diff>
--- a/Documentation/kian section week 4.docx
+++ b/Documentation/kian section week 4.docx
@@ -21,8 +21,13 @@
           <w:lang w:val="en-US"/>
         </w:rPr>
       </w:pPr>
-      <w:r>
-        <w:t>i)</w:t>
+      <w:proofErr w:type="spellStart"/>
+      <w:r>
+        <w:t>i</w:t>
+      </w:r>
+      <w:proofErr w:type="spellEnd"/>
+      <w:r>
+        <w:t>)</w:t>
       </w:r>
       <w:r>
         <w:rPr>
@@ -114,31 +119,13 @@
         <w:rPr>
           <w:lang w:val="en-US"/>
         </w:rPr>
-        <w:t xml:space="preserve">I will also make the </w:t>
-      </w:r>
-      <w:r>
-        <w:rPr>
-          <w:lang w:val="en-US"/>
-        </w:rPr>
-        <w:t xml:space="preserve">ground </w:t>
-      </w:r>
-      <w:r>
-        <w:rPr>
-          <w:lang w:val="en-US"/>
-        </w:rPr>
-        <w:t>track</w:t>
-      </w:r>
-      <w:r>
-        <w:rPr>
-          <w:lang w:val="en-US"/>
-        </w:rPr>
-        <w:t xml:space="preserve"> thick</w:t>
-      </w:r>
-      <w:r>
-        <w:rPr>
-          <w:lang w:val="en-US"/>
-        </w:rPr>
-        <w:t>.</w:t>
+        <w:t xml:space="preserve">I will also make the ground </w:t>
+      </w:r>
+      <w:r>
+        <w:rPr>
+          <w:lang w:val="en-US"/>
+        </w:rPr>
+        <w:t>track thick.</w:t>
       </w:r>
     </w:p>
     <w:p>
@@ -236,13 +223,7 @@
         <w:rPr>
           <w:lang w:val="en-US"/>
         </w:rPr>
-        <w:t>quantities</w:t>
-      </w:r>
-      <w:r>
-        <w:rPr>
-          <w:lang w:val="en-US"/>
-        </w:rPr>
-        <w:t xml:space="preserve"> </w:t>
+        <w:t xml:space="preserve">quantities </w:t>
       </w:r>
       <w:r>
         <w:rPr>
@@ -333,51 +314,10 @@
     </w:p>
     <w:p>
       <w:r>
-        <w:t>Q3</w:t>
-      </w:r>
-      <w:r>
-        <w:t>)</w:t>
+        <w:t>Q3)</w:t>
       </w:r>
     </w:p>
-    <w:p>
-      <w:r>
-        <w:drawing>
-          <wp:inline distT="0" distB="0" distL="0" distR="0" wp14:anchorId="686E46AA" wp14:editId="09ABC793">
-            <wp:extent cx="5731510" cy="4093210"/>
-            <wp:effectExtent l="0" t="0" r="2540" b="2540"/>
-            <wp:docPr id="1" name="Picture 1"/>
-            <wp:cNvGraphicFramePr>
-              <a:graphicFrameLocks xmlns:a="http://schemas.openxmlformats.org/drawingml/2006/main" noChangeAspect="1"/>
-            </wp:cNvGraphicFramePr>
-            <a:graphic xmlns:a="http://schemas.openxmlformats.org/drawingml/2006/main">
-              <a:graphicData uri="http://schemas.openxmlformats.org/drawingml/2006/picture">
-                <pic:pic xmlns:pic="http://schemas.openxmlformats.org/drawingml/2006/picture">
-                  <pic:nvPicPr>
-                    <pic:cNvPr id="1" name=""/>
-                    <pic:cNvPicPr/>
-                  </pic:nvPicPr>
-                  <pic:blipFill>
-                    <a:blip r:embed="rId4"/>
-                    <a:stretch>
-                      <a:fillRect/>
-                    </a:stretch>
-                  </pic:blipFill>
-                  <pic:spPr>
-                    <a:xfrm>
-                      <a:off x="0" y="0"/>
-                      <a:ext cx="5731510" cy="4093210"/>
-                    </a:xfrm>
-                    <a:prstGeom prst="rect">
-                      <a:avLst/>
-                    </a:prstGeom>
-                  </pic:spPr>
-                </pic:pic>
-              </a:graphicData>
-            </a:graphic>
-          </wp:inline>
-        </w:drawing>
-      </w:r>
-    </w:p>
+    <w:p/>
     <w:sectPr>
       <w:pgSz w:w="11906" w:h="16838"/>
       <w:pgMar w:top="1440" w:right="1440" w:bottom="1440" w:left="1440" w:header="708" w:footer="708" w:gutter="0"/>

</xml_diff>